<commit_message>
Remove synchronized from some methods
</commit_message>
<xml_diff>
--- a/Documentation/FileSystemDocumentation.docx
+++ b/Documentation/FileSystemDocumentation.docx
@@ -2149,12 +2149,14 @@
     </w:p>
     <w:p/>
     <w:p>
+      <w:proofErr w:type="spellStart"/>
       <w:r>
         <w:rPr>
           <w:b/>
         </w:rPr>
         <w:t>Inode</w:t>
       </w:r>
+      <w:proofErr w:type="spellEnd"/>
       <w:r>
         <w:rPr>
           <w:b/>
@@ -2362,7 +2364,21 @@
         <w:rPr>
           <w:b/>
         </w:rPr>
-        <w:t xml:space="preserve"> blockNum)</w:t>
+        <w:t xml:space="preserve"> </w:t>
+      </w:r>
+      <w:proofErr w:type="spellStart"/>
+      <w:r>
+        <w:rPr>
+          <w:b/>
+        </w:rPr>
+        <w:t>blockNum</w:t>
+      </w:r>
+      <w:proofErr w:type="spellEnd"/>
+      <w:r>
+        <w:rPr>
+          <w:b/>
+        </w:rPr>
+        <w:t>)</w:t>
       </w:r>
       <w:r>
         <w:t xml:space="preserve"> </w:t>
@@ -3398,8 +3414,16 @@
         <w:rPr>
           <w:b/>
         </w:rPr>
-        <w:t>( FileTableEntry</w:t>
-      </w:r>
+        <w:t xml:space="preserve">( </w:t>
+      </w:r>
+      <w:proofErr w:type="spellStart"/>
+      <w:r>
+        <w:rPr>
+          <w:b/>
+        </w:rPr>
+        <w:t>FileTableEntry</w:t>
+      </w:r>
+      <w:proofErr w:type="spellEnd"/>
       <w:proofErr w:type="gramEnd"/>
       <w:r>
         <w:rPr>
@@ -3628,7 +3652,21 @@
         <w:rPr>
           <w:b/>
         </w:rPr>
-        <w:t xml:space="preserve"> diskSize )</w:t>
+        <w:t xml:space="preserve"> </w:t>
+      </w:r>
+      <w:proofErr w:type="spellStart"/>
+      <w:r>
+        <w:rPr>
+          <w:b/>
+        </w:rPr>
+        <w:t>diskSize</w:t>
+      </w:r>
+      <w:proofErr w:type="spellEnd"/>
+      <w:r>
+        <w:rPr>
+          <w:b/>
+        </w:rPr>
+        <w:t xml:space="preserve"> )</w:t>
       </w:r>
       <w:r>
         <w:t xml:space="preserve"> – </w:t>
@@ -4267,12 +4305,6 @@
     </w:p>
     <w:p/>
     <w:p>
-      <w:r>
-        <w:rPr>
-          <w:b/>
-        </w:rPr>
-        <w:t xml:space="preserve">synchronized </w:t>
-      </w:r>
       <w:proofErr w:type="spellStart"/>
       <w:r>
         <w:rPr>
@@ -4367,12 +4399,6 @@
     </w:p>
     <w:p/>
     <w:p>
-      <w:r>
-        <w:rPr>
-          <w:b/>
-        </w:rPr>
-        <w:t xml:space="preserve">synchronized </w:t>
-      </w:r>
       <w:proofErr w:type="spellStart"/>
       <w:r>
         <w:rPr>
@@ -5036,12 +5062,8 @@
     </w:p>
     <w:p/>
     <w:p>
-      <w:r>
-        <w:rPr>
-          <w:b/>
-        </w:rPr>
-        <w:t xml:space="preserve">synchronized </w:t>
-      </w:r>
+      <w:bookmarkStart w:id="1" w:name="_GoBack"/>
+      <w:bookmarkEnd w:id="1"/>
       <w:proofErr w:type="spellStart"/>
       <w:r>
         <w:rPr>
@@ -5054,14 +5076,7 @@
         <w:rPr>
           <w:b/>
         </w:rPr>
-        <w:t xml:space="preserve"> </w:t>
-      </w:r>
-      <w:proofErr w:type="gramStart"/>
-      <w:r>
-        <w:rPr>
-          <w:b/>
-        </w:rPr>
-        <w:t>seek(</w:t>
+        <w:t xml:space="preserve"> seek(</w:t>
       </w:r>
       <w:r>
         <w:rPr>
@@ -5077,7 +5092,6 @@
         <w:t>FileTableEntry</w:t>
       </w:r>
       <w:proofErr w:type="spellEnd"/>
-      <w:proofErr w:type="gramEnd"/>
       <w:r>
         <w:rPr>
           <w:b/>
@@ -6848,8 +6862,6 @@
       <w:r>
         <w:t xml:space="preserve">and Functionality </w:t>
       </w:r>
-      <w:bookmarkStart w:id="1" w:name="_GoBack"/>
-      <w:bookmarkEnd w:id="1"/>
       <w:r>
         <w:t>Considerations</w:t>
       </w:r>
@@ -8566,6 +8578,7 @@
   <w:style w:type="character" w:default="1" w:styleId="DefaultParagraphFont">
     <w:name w:val="Default Paragraph Font"/>
     <w:uiPriority w:val="1"/>
+    <w:semiHidden/>
     <w:unhideWhenUsed/>
   </w:style>
   <w:style w:type="table" w:default="1" w:styleId="TableNormal">

</xml_diff>